<commit_message>
Added another block type to the list
</commit_message>
<xml_diff>
--- a/Game Concepts & Ideas/Block Interactions.docx
+++ b/Game Concepts & Ideas/Block Interactions.docx
@@ -778,6 +778,12 @@
         <w:rPr>
           <w:sz w:val="24"/>
         </w:rPr>
+        <w:t>. These gates could close again randomly and require them to be reopened</w:t>
+      </w:r>
+      <w:r>
+        <w:rPr>
+          <w:sz w:val="24"/>
+        </w:rPr>
         <w:t>)</w:t>
       </w:r>
     </w:p>
@@ -821,28 +827,6 @@
     <w:p>
       <w:pPr>
         <w:pStyle w:val="NoSpacing"/>
-        <w:rPr>
-          <w:sz w:val="24"/>
-        </w:rPr>
-      </w:pPr>
-    </w:p>
-    <w:p>
-      <w:pPr>
-        <w:pStyle w:val="NoSpacing"/>
-        <w:rPr>
-          <w:sz w:val="24"/>
-        </w:rPr>
-      </w:pPr>
-      <w:r>
-        <w:rPr>
-          <w:sz w:val="24"/>
-        </w:rPr>
-        <w:t>(Different target types)</w:t>
-      </w:r>
-    </w:p>
-    <w:p>
-      <w:pPr>
-        <w:pStyle w:val="NoSpacing"/>
         <w:numPr>
           <w:ilvl w:val="0"/>
           <w:numId w:val="3"/>
@@ -856,19 +840,35 @@
           <w:b/>
           <w:sz w:val="24"/>
         </w:rPr>
-        <w:t>False Targets</w:t>
-      </w:r>
-      <w:r>
-        <w:rPr>
-          <w:sz w:val="24"/>
-        </w:rPr>
-        <w:t xml:space="preserve"> (W</w:t>
-      </w:r>
-      <w:r>
-        <w:rPr>
-          <w:sz w:val="24"/>
-        </w:rPr>
-        <w:t>hen destroyed, reveals the real target in a different location)</w:t>
+        <w:t>Portal Blocks</w:t>
+      </w:r>
+      <w:r>
+        <w:rPr>
+          <w:sz w:val="24"/>
+        </w:rPr>
+        <w:t xml:space="preserve"> (When a projectile enters one, it is fired out from another in a different location in the level)</w:t>
+      </w:r>
+    </w:p>
+    <w:p>
+      <w:pPr>
+        <w:pStyle w:val="NoSpacing"/>
+        <w:rPr>
+          <w:sz w:val="24"/>
+        </w:rPr>
+      </w:pPr>
+    </w:p>
+    <w:p>
+      <w:pPr>
+        <w:pStyle w:val="NoSpacing"/>
+        <w:rPr>
+          <w:sz w:val="24"/>
+        </w:rPr>
+      </w:pPr>
+      <w:r>
+        <w:rPr>
+          <w:sz w:val="24"/>
+        </w:rPr>
+        <w:t>(Different target types)</w:t>
       </w:r>
     </w:p>
     <w:p>
@@ -887,34 +887,19 @@
           <w:b/>
           <w:sz w:val="24"/>
         </w:rPr>
-        <w:t>Strong</w:t>
-      </w:r>
-      <w:r>
-        <w:rPr>
-          <w:b/>
-          <w:sz w:val="24"/>
-        </w:rPr>
-        <w:t xml:space="preserve"> T</w:t>
-      </w:r>
-      <w:r>
-        <w:rPr>
-          <w:b/>
-          <w:sz w:val="24"/>
-        </w:rPr>
-        <w:t>arget</w:t>
-      </w:r>
-      <w:r>
-        <w:rPr>
-          <w:b/>
-          <w:sz w:val="24"/>
-        </w:rPr>
-        <w:t>s</w:t>
-      </w:r>
-      <w:r>
-        <w:rPr>
-          <w:sz w:val="24"/>
-        </w:rPr>
-        <w:t xml:space="preserve"> (Requires multiple hits to be destroyed – the player who destroys the target scores the point)</w:t>
+        <w:t>False Targets</w:t>
+      </w:r>
+      <w:r>
+        <w:rPr>
+          <w:sz w:val="24"/>
+        </w:rPr>
+        <w:t xml:space="preserve"> (W</w:t>
+      </w:r>
+      <w:r>
+        <w:rPr>
+          <w:sz w:val="24"/>
+        </w:rPr>
+        <w:t>hen destroyed, reveals the real target in a different location)</w:t>
       </w:r>
     </w:p>
     <w:p>
@@ -940,7 +925,53 @@
           <w:b/>
           <w:sz w:val="24"/>
         </w:rPr>
-        <w:t xml:space="preserve"> Target</w:t>
+        <w:t xml:space="preserve"> T</w:t>
+      </w:r>
+      <w:r>
+        <w:rPr>
+          <w:b/>
+          <w:sz w:val="24"/>
+        </w:rPr>
+        <w:t>arget</w:t>
+      </w:r>
+      <w:r>
+        <w:rPr>
+          <w:b/>
+          <w:sz w:val="24"/>
+        </w:rPr>
+        <w:t>s</w:t>
+      </w:r>
+      <w:r>
+        <w:rPr>
+          <w:sz w:val="24"/>
+        </w:rPr>
+        <w:t xml:space="preserve"> (Requires multiple hits to be destroyed – the player who destroys the target scores the point)</w:t>
+      </w:r>
+    </w:p>
+    <w:p>
+      <w:pPr>
+        <w:pStyle w:val="NoSpacing"/>
+        <w:numPr>
+          <w:ilvl w:val="0"/>
+          <w:numId w:val="3"/>
+        </w:numPr>
+        <w:rPr>
+          <w:sz w:val="24"/>
+        </w:rPr>
+      </w:pPr>
+      <w:r>
+        <w:rPr>
+          <w:b/>
+          <w:sz w:val="24"/>
+        </w:rPr>
+        <w:t xml:space="preserve">Large </w:t>
+      </w:r>
+      <w:r>
+        <w:rPr>
+          <w:b/>
+          <w:sz w:val="24"/>
+        </w:rPr>
+        <w:t>Target</w:t>
       </w:r>
       <w:r>
         <w:rPr>

</xml_diff>